<commit_message>
update New technology Report
</commit_message>
<xml_diff>
--- a/New Technology Report.docx
+++ b/New Technology Report.docx
@@ -4,18 +4,131 @@
   <w:body>
     <w:p>
       <w:r>
+        <w:t>Samantha Lopez</w:t>
+      </w:r>
+    </w:p>
+    <w:p>
+      <w:r>
+        <w:t>SDEV 220</w:t>
+      </w:r>
+    </w:p>
+    <w:p>
+      <w:r>
+        <w:t>March 10, 2024</w:t>
+      </w:r>
+    </w:p>
+    <w:p>
+      <w:pPr>
+        <w:jc w:val="center"/>
+      </w:pPr>
+    </w:p>
+    <w:p>
+      <w:pPr>
+        <w:jc w:val="center"/>
+      </w:pPr>
+      <w:r>
         <w:t>New Technology Report</w:t>
       </w:r>
     </w:p>
     <w:p/>
     <w:p>
       <w:r>
-        <w:t>Sola?</w:t>
-      </w:r>
-    </w:p>
-    <w:p>
-      <w:r>
-        <w:t>Elon Musk brain chip</w:t>
+        <w:tab/>
+        <w:t>Apparently, in the scientific world, it is now commonplace to create oligonucleotides. Having only gotten as far as plant biology (and my own research into some high-level zoology), I asked my friend ChatGPT what this would be used for.</w:t>
+      </w:r>
+    </w:p>
+    <w:p>
+      <w:r>
+        <w:tab/>
+      </w:r>
+      <w:r>
+        <w:t>It</w:t>
+      </w:r>
+      <w:r>
+        <w:t xml:space="preserve"> indicated that printing oligonucleotides involves a series of precise chemical reactions and purification steps to produce high-quality DNA or RNA sequences tailored to specific research or biotechnological applications, such as scary-sounding things, such as gene-editing, but also apparently used in Diagnostic Assays, such as PCR-based assays that were used to detect Covid-19.</w:t>
+      </w:r>
+    </w:p>
+    <w:p>
+      <w:r>
+        <w:tab/>
+        <w:t xml:space="preserve">Generative AI is increasing in use, as well as being sought out for copyright infringement, since the computers can’t </w:t>
+      </w:r>
+      <w:proofErr w:type="gramStart"/>
+      <w:r>
+        <w:t>actually create</w:t>
+      </w:r>
+      <w:proofErr w:type="gramEnd"/>
+      <w:r>
+        <w:t xml:space="preserve"> anything new, it’s inevitable. I could see something like Dall-e working one perhaps uploaded their own work and asked the computer to base something </w:t>
+      </w:r>
+      <w:proofErr w:type="gramStart"/>
+      <w:r>
+        <w:t>off of</w:t>
+      </w:r>
+      <w:proofErr w:type="gramEnd"/>
+      <w:r>
+        <w:t xml:space="preserve"> that. </w:t>
+      </w:r>
+    </w:p>
+    <w:p>
+      <w:r>
+        <w:tab/>
+        <w:t xml:space="preserve">Additionally, it was discovered that Elon Musk has decided he wants to put chips in our heads. </w:t>
+      </w:r>
+      <w:proofErr w:type="spellStart"/>
+      <w:r>
+        <w:t>Neuralink</w:t>
+      </w:r>
+      <w:proofErr w:type="spellEnd"/>
+      <w:r>
+        <w:t xml:space="preserve"> was founded in 2016 by Elon Musk and a team of seven scientists and engineers. September 2023, the company gained approval for human trial recruitment. In February 2024, </w:t>
+      </w:r>
+      <w:proofErr w:type="spellStart"/>
+      <w:r>
+        <w:t>Neuralink</w:t>
+      </w:r>
+      <w:proofErr w:type="spellEnd"/>
+      <w:r>
+        <w:t xml:space="preserve"> implanted a human with a brain-chip, and the patient appears to have made a full recovery and is able to control a computer mouse with their thoughts. </w:t>
+      </w:r>
+    </w:p>
+    <w:p>
+      <w:r>
+        <w:tab/>
+        <w:t xml:space="preserve">Much as I envied Data’s ability to turn on and off his emotions on the Star Trek Next Generation series, I’m not sure I would be ready to accept an implant directed by Elon Musk. In addition to </w:t>
+      </w:r>
+      <w:proofErr w:type="spellStart"/>
+      <w:r>
+        <w:t>Neuralink</w:t>
+      </w:r>
+      <w:proofErr w:type="spellEnd"/>
+      <w:r>
+        <w:t xml:space="preserve"> being under fire for violating safety protocols, </w:t>
+      </w:r>
+      <w:proofErr w:type="gramStart"/>
+      <w:r>
+        <w:t>I‘</w:t>
+      </w:r>
+      <w:proofErr w:type="gramEnd"/>
+      <w:r>
+        <w:t xml:space="preserve">d be concerned if the chips would fail in the winter, like his electric vehicles did last winter. However, I am encouraged by the efforts to gain the ability to control things via thought because of the improvement of life in people who are paralyzed. </w:t>
+      </w:r>
+    </w:p>
+    <w:p>
+      <w:r>
+        <w:tab/>
+        <w:t>I’m also not convinced the Musk did not change the name of Twitter to X simply because “Birds Aren’t Real” protestors picketed.</w:t>
+      </w:r>
+    </w:p>
+    <w:p>
+      <w:r>
+        <w:br w:type="page"/>
+      </w:r>
+    </w:p>
+    <w:p>
+      <w:r>
+        <w:lastRenderedPageBreak/>
+        <w:t>References</w:t>
       </w:r>
     </w:p>
     <w:p>
@@ -33,7 +146,34 @@
         </w:r>
       </w:hyperlink>
     </w:p>
-    <w:p/>
+    <w:p>
+      <w:hyperlink r:id="rId5" w:history="1">
+        <w:r>
+          <w:rPr>
+            <w:rStyle w:val="Hyperlink"/>
+          </w:rPr>
+          <w:t>https://telesisbio.com/innovation/sola-technology/</w:t>
+        </w:r>
+      </w:hyperlink>
+    </w:p>
+    <w:p>
+      <w:pPr>
+        <w:rPr>
+          <w:rStyle w:val="Hyperlink"/>
+        </w:rPr>
+      </w:pPr>
+      <w:r>
+        <w:rPr>
+          <w:rStyle w:val="Hyperlink"/>
+        </w:rPr>
+        <w:t>https://www.reuters.com/business/healthcare-pharmaceuticals/neuralinks-first-human-patient-able-control-mouse-through-thinking-musk-says-2024-02-20/</w:t>
+      </w:r>
+    </w:p>
+    <w:p>
+      <w:r>
+        <w:t>https://birdsarentreal.com/</w:t>
+      </w:r>
+    </w:p>
     <w:p/>
     <w:sectPr>
       <w:pgSz w:w="12240" w:h="15840"/>

</xml_diff>